<commit_message>
helpful tips and blood fluctuation
</commit_message>
<xml_diff>
--- a/documentation/Instructions for use20111127.docx
+++ b/documentation/Instructions for use20111127.docx
@@ -5406,9 +5406,24 @@
         </w:rPr>
         <w:t>Troubleshooting</w:t>
       </w:r>
+      <w:proofErr w:type="spellEnd"/>
+    </w:p>
+    <w:p>
+      <w:pPr>
+        <w:rPr>
+          <w:b/>
+          <w:u w:val="single"/>
+        </w:rPr>
+      </w:pPr>
+      <w:r>
+        <w:rPr>
+          <w:b/>
+          <w:u w:val="single"/>
+        </w:rPr>
+        <w:t>if</w:t>
+      </w:r>
       <w:bookmarkStart w:id="0" w:name="_GoBack"/>
       <w:bookmarkEnd w:id="0"/>
-      <w:proofErr w:type="spellEnd"/>
     </w:p>
     <w:p>
       <w:pPr>

</xml_diff>